<commit_message>
Set up the test
</commit_message>
<xml_diff>
--- a/src/test/resources/OfficeToPdfExample.docx
+++ b/src/test/resources/OfficeToPdfExample.docx
@@ -139,6 +139,7 @@
         <w:rPr>
           <w:b/>
           <w:bCs/>
+          <w:noProof/>
           <w:color w:val="000000" w:themeColor="text1"/>
           <w:sz w:val="36"/>
           <w:szCs w:val="36"/>
@@ -191,485 +192,6 @@
           <w:szCs w:val="36"/>
         </w:rPr>
       </w:pPr>
-    </w:p>
-    <w:p>
-      <w:pPr>
-        <w:spacing w:before="240" w:after="240"/>
-        <w:rPr>
-          <w:b/>
-          <w:bCs/>
-          <w:color w:val="000000" w:themeColor="text1"/>
-          <w:sz w:val="36"/>
-          <w:szCs w:val="36"/>
-        </w:rPr>
-      </w:pPr>
-      <w:r>
-        <w:rPr>
-          <w:b/>
-          <w:bCs/>
-          <w:color w:val="000000" w:themeColor="text1"/>
-          <w:sz w:val="36"/>
-          <w:szCs w:val="36"/>
-        </w:rPr>
-        <w:t>Disclaimer</w:t>
-      </w:r>
-    </w:p>
-    <w:p>
-      <w:pPr>
-        <w:rPr>
-          <w:color w:val="000000" w:themeColor="text1"/>
-        </w:rPr>
-      </w:pPr>
-      <w:r>
-        <w:rPr>
-          <w:color w:val="000000" w:themeColor="text1"/>
-        </w:rPr>
-        <w:t>Copyright 2021 by Camunda</w:t>
-      </w:r>
-      <w:r>
-        <w:rPr>
-          <w:color w:val="000000" w:themeColor="text1"/>
-          <w:lang w:val="en-US"/>
-        </w:rPr>
-        <w:t xml:space="preserve"> Services GmbH</w:t>
-      </w:r>
-      <w:r>
-        <w:rPr>
-          <w:color w:val="000000" w:themeColor="text1"/>
-        </w:rPr>
-        <w:t xml:space="preserve">. </w:t>
-      </w:r>
-    </w:p>
-    <w:p>
-      <w:pPr>
-        <w:rPr>
-          <w:color w:val="000000" w:themeColor="text1"/>
-        </w:rPr>
-      </w:pPr>
-      <w:r>
-        <w:rPr>
-          <w:color w:val="000000" w:themeColor="text1"/>
-        </w:rPr>
-        <w:t xml:space="preserve">Camunda has prepared this report for the </w:t>
-      </w:r>
-      <w:r>
-        <w:rPr>
-          <w:color w:val="000000" w:themeColor="text1"/>
-          <w:lang w:val="en-US"/>
-        </w:rPr>
-        <w:t>exclusive</w:t>
-      </w:r>
-      <w:r>
-        <w:rPr>
-          <w:color w:val="000000" w:themeColor="text1"/>
-        </w:rPr>
-        <w:t xml:space="preserve"> use </w:t>
-      </w:r>
-      <w:r>
-        <w:rPr>
-          <w:color w:val="000000" w:themeColor="text1"/>
-          <w:lang w:val="en-US"/>
-        </w:rPr>
-        <w:t xml:space="preserve">and benefit </w:t>
-      </w:r>
-      <w:r>
-        <w:rPr>
-          <w:color w:val="000000" w:themeColor="text1"/>
-        </w:rPr>
-        <w:t>of the C</w:t>
-      </w:r>
-      <w:r>
-        <w:rPr>
-          <w:color w:val="000000" w:themeColor="text1"/>
-          <w:lang w:val="en-US"/>
-        </w:rPr>
-        <w:t xml:space="preserve">ustomer </w:t>
-      </w:r>
-      <w:r>
-        <w:rPr>
-          <w:color w:val="000000" w:themeColor="text1"/>
-        </w:rPr>
-        <w:t xml:space="preserve">and </w:t>
-      </w:r>
-      <w:r>
-        <w:rPr>
-          <w:color w:val="000000" w:themeColor="text1"/>
-          <w:lang w:val="en-US"/>
-        </w:rPr>
-        <w:t xml:space="preserve">solely </w:t>
-      </w:r>
-      <w:r>
-        <w:rPr>
-          <w:color w:val="000000" w:themeColor="text1"/>
-        </w:rPr>
-        <w:t xml:space="preserve">for the intended purposes </w:t>
-      </w:r>
-      <w:r>
-        <w:rPr>
-          <w:color w:val="000000" w:themeColor="text1"/>
-          <w:lang w:val="en-US"/>
-        </w:rPr>
-        <w:t xml:space="preserve">as agreed between </w:t>
-      </w:r>
-      <w:r>
-        <w:rPr>
-          <w:color w:val="000000" w:themeColor="text1"/>
-        </w:rPr>
-        <w:t>the C</w:t>
-      </w:r>
-      <w:r>
-        <w:rPr>
-          <w:color w:val="000000" w:themeColor="text1"/>
-          <w:lang w:val="en-US"/>
-        </w:rPr>
-        <w:t>ustomer</w:t>
-      </w:r>
-      <w:r>
-        <w:rPr>
-          <w:color w:val="000000" w:themeColor="text1"/>
-        </w:rPr>
-        <w:t xml:space="preserve"> and Camunda. </w:t>
-      </w:r>
-    </w:p>
-    <w:p>
-      <w:pPr>
-        <w:rPr>
-          <w:color w:val="000000" w:themeColor="text1"/>
-        </w:rPr>
-      </w:pPr>
-      <w:r>
-        <w:rPr>
-          <w:color w:val="000000" w:themeColor="text1"/>
-        </w:rPr>
-        <w:t>Any recommendations, opinions or findings stated in this report are based on circumstances and facts</w:t>
-      </w:r>
-      <w:r>
-        <w:rPr>
-          <w:color w:val="000000" w:themeColor="text1"/>
-          <w:lang w:val="en-US"/>
-        </w:rPr>
-        <w:t xml:space="preserve"> supplied by the Customer</w:t>
-      </w:r>
-      <w:r>
-        <w:rPr>
-          <w:color w:val="000000" w:themeColor="text1"/>
-        </w:rPr>
-        <w:t xml:space="preserve"> as they existed at the time </w:t>
-      </w:r>
-      <w:r>
-        <w:rPr>
-          <w:color w:val="000000" w:themeColor="text1"/>
-          <w:lang w:val="en-US"/>
-        </w:rPr>
-        <w:t>the report was written, and are current only as of the date the report has been submitted</w:t>
-      </w:r>
-      <w:r>
-        <w:rPr>
-          <w:color w:val="000000" w:themeColor="text1"/>
-        </w:rPr>
-        <w:t>.</w:t>
-      </w:r>
-      <w:r>
-        <w:rPr>
-          <w:color w:val="000000" w:themeColor="text1"/>
-          <w:lang w:val="en-US"/>
-        </w:rPr>
-        <w:t xml:space="preserve"> Camunda does not accept any responsibility to update any recommendations, opinions</w:t>
-      </w:r>
-      <w:r>
-        <w:rPr>
-          <w:color w:val="000000" w:themeColor="text1"/>
-          <w:lang w:val="en-US"/>
-        </w:rPr>
-        <w:t>,</w:t>
-      </w:r>
-      <w:r>
-        <w:rPr>
-          <w:color w:val="000000" w:themeColor="text1"/>
-          <w:lang w:val="en-US"/>
-        </w:rPr>
-        <w:t xml:space="preserve"> or findings contained in this report. </w:t>
-      </w:r>
-      <w:r>
-        <w:rPr>
-          <w:color w:val="000000" w:themeColor="text1"/>
-        </w:rPr>
-        <w:t xml:space="preserve">The validity and comprehensiveness of </w:t>
-      </w:r>
-      <w:r>
-        <w:rPr>
-          <w:color w:val="000000" w:themeColor="text1"/>
-          <w:lang w:val="en-US"/>
-        </w:rPr>
-        <w:t xml:space="preserve">the </w:t>
-      </w:r>
-      <w:r>
-        <w:rPr>
-          <w:color w:val="000000" w:themeColor="text1"/>
-        </w:rPr>
-        <w:t>information</w:t>
-      </w:r>
-      <w:r>
-        <w:rPr>
-          <w:color w:val="000000" w:themeColor="text1"/>
-          <w:lang w:val="en-US"/>
-        </w:rPr>
-        <w:t xml:space="preserve"> supplied by the Customer at the time of consultation </w:t>
-      </w:r>
-      <w:r>
-        <w:rPr>
-          <w:color w:val="000000" w:themeColor="text1"/>
-        </w:rPr>
-        <w:t>ha</w:t>
-      </w:r>
-      <w:r>
-        <w:rPr>
-          <w:color w:val="000000" w:themeColor="text1"/>
-        </w:rPr>
-        <w:t>ve</w:t>
-      </w:r>
-      <w:r>
-        <w:rPr>
-          <w:color w:val="000000" w:themeColor="text1"/>
-        </w:rPr>
-        <w:t xml:space="preserve"> not been independently verified and, for the purposes of this report, it is assumed that the information provided to </w:t>
-      </w:r>
-      <w:r>
-        <w:rPr>
-          <w:color w:val="000000" w:themeColor="text1"/>
-          <w:lang w:val="en-US"/>
-        </w:rPr>
-        <w:t xml:space="preserve">Camunda </w:t>
-      </w:r>
-      <w:r>
-        <w:rPr>
-          <w:color w:val="000000" w:themeColor="text1"/>
-        </w:rPr>
-        <w:t>is both complete and accurate</w:t>
-      </w:r>
-      <w:r>
-        <w:rPr>
-          <w:color w:val="000000" w:themeColor="text1"/>
-          <w:lang w:val="en-US"/>
-        </w:rPr>
-        <w:t xml:space="preserve">. </w:t>
-      </w:r>
-      <w:r>
-        <w:rPr>
-          <w:color w:val="000000" w:themeColor="text1"/>
-        </w:rPr>
-        <w:t>Where field investigations have been carried out these</w:t>
-      </w:r>
-      <w:r>
-        <w:rPr>
-          <w:color w:val="000000" w:themeColor="text1"/>
-        </w:rPr>
-        <w:t>,</w:t>
-      </w:r>
-      <w:r>
-        <w:rPr>
-          <w:color w:val="000000" w:themeColor="text1"/>
-        </w:rPr>
-        <w:t xml:space="preserve"> have been restricted to a level of detail required </w:t>
-      </w:r>
-      <w:r>
-        <w:rPr>
-          <w:color w:val="000000" w:themeColor="text1"/>
-          <w:lang w:val="en-US"/>
-        </w:rPr>
-        <w:t>to achieve</w:t>
-      </w:r>
-      <w:r>
-        <w:rPr>
-          <w:color w:val="000000" w:themeColor="text1"/>
-        </w:rPr>
-        <w:t xml:space="preserve"> the stated objectives of the work referred to in the Agreement.</w:t>
-      </w:r>
-    </w:p>
-    <w:p>
-      <w:pPr>
-        <w:rPr>
-          <w:rFonts w:eastAsia="Times New Roman"/>
-          <w:color w:val="000000" w:themeColor="text1"/>
-          <w:lang w:eastAsia="en-GB"/>
-        </w:rPr>
-      </w:pPr>
-      <w:r>
-        <w:rPr>
-          <w:color w:val="000000" w:themeColor="text1"/>
-        </w:rPr>
-        <w:t xml:space="preserve">The report </w:t>
-      </w:r>
-      <w:r>
-        <w:rPr>
-          <w:color w:val="000000" w:themeColor="text1"/>
-          <w:lang w:val="en-US"/>
-        </w:rPr>
-        <w:t xml:space="preserve">is not intended to and should not be used or relied </w:t>
-      </w:r>
-      <w:r>
-        <w:rPr>
-          <w:color w:val="000000" w:themeColor="text1"/>
-        </w:rPr>
-        <w:t>upon by any other party</w:t>
-      </w:r>
-      <w:r>
-        <w:rPr>
-          <w:color w:val="000000" w:themeColor="text1"/>
-          <w:lang w:val="en-US"/>
-        </w:rPr>
-        <w:t xml:space="preserve"> other than the Customer unless </w:t>
-      </w:r>
-      <w:r>
-        <w:rPr>
-          <w:color w:val="000000" w:themeColor="text1"/>
-        </w:rPr>
-        <w:t>express written</w:t>
-      </w:r>
-      <w:r>
-        <w:rPr>
-          <w:color w:val="000000" w:themeColor="text1"/>
-          <w:lang w:val="en-US"/>
-        </w:rPr>
-        <w:t xml:space="preserve"> consent has been obtained from </w:t>
-      </w:r>
-      <w:r>
-        <w:rPr>
-          <w:color w:val="000000" w:themeColor="text1"/>
-        </w:rPr>
-        <w:t xml:space="preserve">Camunda. </w:t>
-      </w:r>
-      <w:r>
-        <w:rPr>
-          <w:color w:val="000000" w:themeColor="text1"/>
-          <w:lang w:val="en-US"/>
-        </w:rPr>
-        <w:t xml:space="preserve">Neither Camunda nor any of its officers, directors, agents or employees, accepts any duty of care to any other person or entity other than the Customer. Camunda specifically </w:t>
-      </w:r>
-      <w:r>
-        <w:rPr>
-          <w:rFonts w:eastAsia="Times New Roman"/>
-          <w:color w:val="000000" w:themeColor="text1"/>
-          <w:lang w:val="en-US" w:eastAsia="en-GB"/>
-        </w:rPr>
-        <w:t>disclaims any warranty of merchantability, fitness for a particular purpose</w:t>
-      </w:r>
-      <w:r>
-        <w:rPr>
-          <w:color w:val="000000" w:themeColor="text1"/>
-          <w:lang w:val="en-US"/>
-        </w:rPr>
-        <w:t xml:space="preserve"> </w:t>
-      </w:r>
-      <w:r>
-        <w:rPr>
-          <w:rFonts w:eastAsia="Times New Roman"/>
-          <w:color w:val="000000" w:themeColor="text1"/>
-          <w:lang w:eastAsia="en-GB"/>
-        </w:rPr>
-        <w:t xml:space="preserve">and </w:t>
-      </w:r>
-      <w:r>
-        <w:rPr>
-          <w:rFonts w:eastAsia="Times New Roman"/>
-          <w:color w:val="000000" w:themeColor="text1"/>
-          <w:lang w:val="en-US" w:eastAsia="en-GB"/>
-        </w:rPr>
-        <w:t xml:space="preserve">does not make any warranty implied or expressed </w:t>
-      </w:r>
-      <w:r>
-        <w:rPr>
-          <w:rFonts w:eastAsia="Times New Roman"/>
-          <w:color w:val="000000" w:themeColor="text1"/>
-          <w:lang w:eastAsia="en-GB"/>
-        </w:rPr>
-        <w:t xml:space="preserve">to any matter dealt </w:t>
-      </w:r>
-      <w:r>
-        <w:rPr>
-          <w:rFonts w:eastAsia="Times New Roman"/>
-          <w:color w:val="000000" w:themeColor="text1"/>
-          <w:lang w:eastAsia="en-GB"/>
-        </w:rPr>
-        <w:t xml:space="preserve">with </w:t>
-      </w:r>
-      <w:r>
-        <w:rPr>
-          <w:rFonts w:eastAsia="Times New Roman"/>
-          <w:color w:val="000000" w:themeColor="text1"/>
-          <w:lang w:eastAsia="en-GB"/>
-        </w:rPr>
-        <w:t xml:space="preserve">within this </w:t>
-      </w:r>
-      <w:r>
-        <w:rPr>
-          <w:rFonts w:eastAsia="Times New Roman"/>
-          <w:color w:val="000000" w:themeColor="text1"/>
-          <w:lang w:val="en-US" w:eastAsia="en-GB"/>
-        </w:rPr>
-        <w:t>r</w:t>
-      </w:r>
-      <w:r>
-        <w:rPr>
-          <w:rFonts w:eastAsia="Times New Roman"/>
-          <w:color w:val="000000" w:themeColor="text1"/>
-          <w:lang w:eastAsia="en-GB"/>
-        </w:rPr>
-        <w:t xml:space="preserve">eport or </w:t>
-      </w:r>
-      <w:r>
-        <w:rPr>
-          <w:rFonts w:eastAsia="Times New Roman"/>
-          <w:color w:val="000000" w:themeColor="text1"/>
-          <w:lang w:val="en-US" w:eastAsia="en-GB"/>
-        </w:rPr>
-        <w:t xml:space="preserve">assumes any responsibility </w:t>
-      </w:r>
-      <w:r>
-        <w:rPr>
-          <w:rFonts w:eastAsia="Times New Roman"/>
-          <w:color w:val="000000" w:themeColor="text1"/>
-          <w:lang w:eastAsia="en-GB"/>
-        </w:rPr>
-        <w:t>for any loss or damage suffered arising from matters dealt with or conclusions expressed in this report</w:t>
-      </w:r>
-      <w:r>
-        <w:rPr>
-          <w:rFonts w:eastAsia="Times New Roman"/>
-          <w:color w:val="000000" w:themeColor="text1"/>
-          <w:lang w:val="en-US" w:eastAsia="en-GB"/>
-        </w:rPr>
-        <w:t xml:space="preserve">. This disclaimer, however, does not apply in cases of willful misconduct or gross negligence of Camunda or where any warranties implied by law cannot be validly waived. </w:t>
-      </w:r>
-    </w:p>
-    <w:p>
-      <w:pPr>
-        <w:rPr>
-          <w:color w:val="000000" w:themeColor="text1"/>
-          <w:lang w:val="en-US"/>
-        </w:rPr>
-      </w:pPr>
-      <w:r>
-        <w:rPr>
-          <w:color w:val="000000" w:themeColor="text1"/>
-          <w:lang w:val="en-US"/>
-        </w:rPr>
-        <w:t>The concepts and information contained in this report are the property of Camunda and are strictly confidential. Except as expressly provided for in the Agreement, the Customer or any third party is prohibited from copying, reproducing, modifying, distributing, displaying, publishing</w:t>
-      </w:r>
-      <w:r>
-        <w:rPr>
-          <w:color w:val="000000" w:themeColor="text1"/>
-          <w:lang w:val="en-US"/>
-        </w:rPr>
-        <w:t>,</w:t>
-      </w:r>
-      <w:r>
-        <w:rPr>
-          <w:color w:val="000000" w:themeColor="text1"/>
-          <w:lang w:val="en-US"/>
-        </w:rPr>
-        <w:t xml:space="preserve"> or transmitting any of the contents of this report, and nothing otherwise stated or implied in this report confers any license or right to do so. </w:t>
-      </w:r>
     </w:p>
     <w:p>
       <w:pPr>
@@ -1151,8 +673,9 @@
             <w:rPr>
               <w:rFonts w:asciiTheme="minorHAnsi" w:hAnsiTheme="minorHAnsi" w:cstheme="minorBidi"/>
               <w:noProof/>
-              <w:color w:val="000000" w:themeColor="text1"/>
+              <w:kern w:val="2"/>
               <w:lang w:val="en-US"/>
+              <w14:ligatures w14:val="standardContextual"/>
             </w:rPr>
           </w:pPr>
           <w:r>
@@ -1173,12 +696,11 @@
             </w:rPr>
             <w:fldChar w:fldCharType="separate"/>
           </w:r>
-          <w:hyperlink w:anchor="_Toc92289960" w:history="1">
+          <w:hyperlink w:anchor="_Toc149041071" w:history="1">
             <w:r>
               <w:rPr>
                 <w:rStyle w:val="Hyperlink"/>
                 <w:noProof/>
-                <w:color w:val="000000" w:themeColor="text1"/>
               </w:rPr>
               <w:t>1.1</w:t>
             </w:r>
@@ -1186,8 +708,9 @@
               <w:rPr>
                 <w:rFonts w:asciiTheme="minorHAnsi" w:hAnsiTheme="minorHAnsi" w:cstheme="minorBidi"/>
                 <w:noProof/>
-                <w:color w:val="000000" w:themeColor="text1"/>
+                <w:kern w:val="2"/>
                 <w:lang w:val="en-US"/>
+                <w14:ligatures w14:val="standardContextual"/>
               </w:rPr>
               <w:tab/>
             </w:r>
@@ -1195,15 +718,13 @@
               <w:rPr>
                 <w:rStyle w:val="Hyperlink"/>
                 <w:noProof/>
-                <w:color w:val="000000" w:themeColor="text1"/>
               </w:rPr>
-              <w:t>Engagement Basis</w:t>
+              <w:t>Introduction</w:t>
             </w:r>
             <w:r>
               <w:rPr>
                 <w:noProof/>
                 <w:webHidden/>
-                <w:color w:val="000000" w:themeColor="text1"/>
               </w:rPr>
               <w:tab/>
             </w:r>
@@ -1211,7 +732,6 @@
               <w:rPr>
                 <w:noProof/>
                 <w:webHidden/>
-                <w:color w:val="000000" w:themeColor="text1"/>
               </w:rPr>
               <w:fldChar w:fldCharType="begin"/>
             </w:r>
@@ -1219,22 +739,19 @@
               <w:rPr>
                 <w:noProof/>
                 <w:webHidden/>
-                <w:color w:val="000000" w:themeColor="text1"/>
               </w:rPr>
-              <w:instrText xml:space="preserve"> PAGEREF _Toc92289960 \h </w:instrText>
+              <w:instrText xml:space="preserve"> PAGEREF _Toc149041071 \h </w:instrText>
             </w:r>
             <w:r>
               <w:rPr>
                 <w:noProof/>
                 <w:webHidden/>
-                <w:color w:val="000000" w:themeColor="text1"/>
               </w:rPr>
             </w:r>
             <w:r>
               <w:rPr>
                 <w:noProof/>
                 <w:webHidden/>
-                <w:color w:val="000000" w:themeColor="text1"/>
               </w:rPr>
               <w:fldChar w:fldCharType="separate"/>
             </w:r>
@@ -1242,15 +759,13 @@
               <w:rPr>
                 <w:noProof/>
                 <w:webHidden/>
-                <w:color w:val="000000" w:themeColor="text1"/>
               </w:rPr>
-              <w:t>4</w:t>
+              <w:t>3</w:t>
             </w:r>
             <w:r>
               <w:rPr>
                 <w:noProof/>
                 <w:webHidden/>
-                <w:color w:val="000000" w:themeColor="text1"/>
               </w:rPr>
               <w:fldChar w:fldCharType="end"/>
             </w:r>
@@ -1258,33 +773,34 @@
         </w:p>
         <w:p>
           <w:pPr>
-            <w:pStyle w:val="TOC3"/>
+            <w:pStyle w:val="TOC2"/>
             <w:tabs>
-              <w:tab w:val="left" w:pos="1320"/>
+              <w:tab w:val="left" w:pos="880"/>
               <w:tab w:val="right" w:leader="dot" w:pos="9060"/>
             </w:tabs>
             <w:rPr>
               <w:rFonts w:asciiTheme="minorHAnsi" w:hAnsiTheme="minorHAnsi" w:cstheme="minorBidi"/>
               <w:noProof/>
-              <w:color w:val="000000" w:themeColor="text1"/>
+              <w:kern w:val="2"/>
               <w:lang w:val="en-US"/>
+              <w14:ligatures w14:val="standardContextual"/>
             </w:rPr>
           </w:pPr>
-          <w:hyperlink w:anchor="_Toc92289961" w:history="1">
+          <w:hyperlink w:anchor="_Toc149041072" w:history="1">
             <w:r>
               <w:rPr>
                 <w:rStyle w:val="Hyperlink"/>
                 <w:noProof/>
-                <w:color w:val="000000" w:themeColor="text1"/>
               </w:rPr>
-              <w:t>1.1.1</w:t>
+              <w:t>1.2</w:t>
             </w:r>
             <w:r>
               <w:rPr>
                 <w:rFonts w:asciiTheme="minorHAnsi" w:hAnsiTheme="minorHAnsi" w:cstheme="minorBidi"/>
                 <w:noProof/>
-                <w:color w:val="000000" w:themeColor="text1"/>
+                <w:kern w:val="2"/>
                 <w:lang w:val="en-US"/>
+                <w14:ligatures w14:val="standardContextual"/>
               </w:rPr>
               <w:tab/>
             </w:r>
@@ -1292,15 +808,13 @@
               <w:rPr>
                 <w:rStyle w:val="Hyperlink"/>
                 <w:noProof/>
-                <w:color w:val="000000" w:themeColor="text1"/>
               </w:rPr>
-              <w:t>Meeting – 02/05/2022</w:t>
+              <w:t>Meeting</w:t>
             </w:r>
             <w:r>
               <w:rPr>
                 <w:noProof/>
                 <w:webHidden/>
-                <w:color w:val="000000" w:themeColor="text1"/>
               </w:rPr>
               <w:tab/>
             </w:r>
@@ -1308,7 +822,6 @@
               <w:rPr>
                 <w:noProof/>
                 <w:webHidden/>
-                <w:color w:val="000000" w:themeColor="text1"/>
               </w:rPr>
               <w:fldChar w:fldCharType="begin"/>
             </w:r>
@@ -1316,22 +829,19 @@
               <w:rPr>
                 <w:noProof/>
                 <w:webHidden/>
-                <w:color w:val="000000" w:themeColor="text1"/>
               </w:rPr>
-              <w:instrText xml:space="preserve"> PAGEREF _Toc92289961 \h </w:instrText>
+              <w:instrText xml:space="preserve"> PAGEREF _Toc149041072 \h </w:instrText>
             </w:r>
             <w:r>
               <w:rPr>
                 <w:noProof/>
                 <w:webHidden/>
-                <w:color w:val="000000" w:themeColor="text1"/>
               </w:rPr>
             </w:r>
             <w:r>
               <w:rPr>
                 <w:noProof/>
                 <w:webHidden/>
-                <w:color w:val="000000" w:themeColor="text1"/>
               </w:rPr>
               <w:fldChar w:fldCharType="separate"/>
             </w:r>
@@ -1339,15 +849,13 @@
               <w:rPr>
                 <w:noProof/>
                 <w:webHidden/>
-                <w:color w:val="000000" w:themeColor="text1"/>
               </w:rPr>
-              <w:t>4</w:t>
+              <w:t>3</w:t>
             </w:r>
             <w:r>
               <w:rPr>
                 <w:noProof/>
                 <w:webHidden/>
-                <w:color w:val="000000" w:themeColor="text1"/>
               </w:rPr>
               <w:fldChar w:fldCharType="end"/>
             </w:r>
@@ -1394,46 +902,28 @@
           <w:color w:val="000000" w:themeColor="text1"/>
         </w:rPr>
       </w:pPr>
-      <w:bookmarkStart w:id="0" w:name="_Toc92289960"/>
+      <w:bookmarkStart w:id="0" w:name="_Toc149041071"/>
       <w:r>
         <w:rPr>
           <w:color w:val="000000" w:themeColor="text1"/>
         </w:rPr>
         <w:lastRenderedPageBreak/>
-        <w:t>E</w:t>
-      </w:r>
-      <w:r>
-        <w:rPr>
-          <w:color w:val="000000" w:themeColor="text1"/>
-        </w:rPr>
-        <w:t>ngagement Basis</w:t>
+        <w:t>Introduction</w:t>
       </w:r>
       <w:bookmarkEnd w:id="0"/>
     </w:p>
     <w:p>
       <w:pPr>
-        <w:pStyle w:val="Heading3"/>
-        <w:rPr>
-          <w:color w:val="000000" w:themeColor="text1"/>
-        </w:rPr>
-      </w:pPr>
-      <w:bookmarkStart w:id="1" w:name="_Toc92289961"/>
-      <w:bookmarkStart w:id="2" w:name="_Hlk64023426"/>
+        <w:pStyle w:val="Heading2"/>
+      </w:pPr>
+      <w:bookmarkStart w:id="1" w:name="_Hlk64023426"/>
+      <w:bookmarkStart w:id="2" w:name="_Toc149041072"/>
       <w:r>
-        <w:rPr>
-          <w:color w:val="000000" w:themeColor="text1"/>
-        </w:rPr>
-        <w:t xml:space="preserve">Meeting </w:t>
+        <w:t>Meeting</w:t>
       </w:r>
-      <w:r>
-        <w:rPr>
-          <w:color w:val="000000" w:themeColor="text1"/>
-        </w:rPr>
-        <w:t>–/2022</w:t>
-      </w:r>
-      <w:bookmarkEnd w:id="1"/>
+      <w:bookmarkEnd w:id="2"/>
     </w:p>
-    <w:bookmarkEnd w:id="2"/>
+    <w:bookmarkEnd w:id="1"/>
     <w:p>
       <w:pPr>
         <w:rPr>
@@ -1643,27 +1133,14 @@
         <w:r>
           <w:t xml:space="preserve"> </w:t>
         </w:r>
-        <w:r>
-          <w:fldChar w:fldCharType="begin"/>
-        </w:r>
-        <w:r>
-          <w:instrText xml:space="preserve"> NUMPAGES   \* MERGEFORMAT </w:instrText>
-        </w:r>
-        <w:r>
-          <w:fldChar w:fldCharType="separate"/>
-        </w:r>
-        <w:r>
-          <w:rPr>
-            <w:noProof/>
-          </w:rPr>
-          <w:t>1</w:t>
-        </w:r>
-        <w:r>
-          <w:rPr>
-            <w:noProof/>
-          </w:rPr>
-          <w:fldChar w:fldCharType="end"/>
-        </w:r>
+        <w:fldSimple w:instr=" NUMPAGES   \* MERGEFORMAT ">
+          <w:r>
+            <w:rPr>
+              <w:noProof/>
+            </w:rPr>
+            <w:t>1</w:t>
+          </w:r>
+        </w:fldSimple>
       </w:p>
     </w:sdtContent>
   </w:sdt>
@@ -6930,6 +6407,25 @@
 </file>
 
 <file path=customXml/item2.xml><?xml version="1.0" encoding="utf-8"?>
+<?mso-contentType ?>
+<FormTemplates xmlns="http://schemas.microsoft.com/sharepoint/v3/contenttype/forms">
+  <Display>DocumentLibraryForm</Display>
+  <Edit>DocumentLibraryForm</Edit>
+  <New>DocumentLibraryForm</New>
+</FormTemplates>
+</file>
+
+<file path=customXml/item3.xml><?xml version="1.0" encoding="utf-8"?>
+<p:properties xmlns:p="http://schemas.microsoft.com/office/2006/metadata/properties" xmlns:xsi="http://www.w3.org/2001/XMLSchema-instance" xmlns:pc="http://schemas.microsoft.com/office/infopath/2007/PartnerControls">
+  <documentManagement/>
+</p:properties>
+</file>
+
+<file path=customXml/item4.xml><?xml version="1.0" encoding="utf-8"?>
+<b:Sources xmlns:b="http://schemas.openxmlformats.org/officeDocument/2006/bibliography" xmlns="http://schemas.openxmlformats.org/officeDocument/2006/bibliography" SelectedStyle="\APASixthEditionOfficeOnline.xsl" StyleName="APA" Version="6"/>
+</file>
+
+<file path=customXml/item5.xml><?xml version="1.0" encoding="utf-8"?>
 <ct:contentTypeSchema xmlns:ct="http://schemas.microsoft.com/office/2006/metadata/contentType" xmlns:ma="http://schemas.microsoft.com/office/2006/metadata/properties/metaAttributes" ct:_="" ma:_="" ma:contentTypeName="Dokument" ma:contentTypeID="0x0101004AE67747C1D38D45A123557974A00786" ma:contentTypeVersion="2" ma:contentTypeDescription="Ein neues Dokument erstellen." ma:contentTypeScope="" ma:versionID="e73e8e3f7500d884dd835519d9eea43d">
   <xsd:schema xmlns:xsd="http://www.w3.org/2001/XMLSchema" xmlns:xs="http://www.w3.org/2001/XMLSchema" xmlns:p="http://schemas.microsoft.com/office/2006/metadata/properties" xmlns:ns3="01681069-b407-46d5-8658-b0fc4a44176e" targetNamespace="http://schemas.microsoft.com/office/2006/metadata/properties" ma:root="true" ma:fieldsID="11de6eacfe0a3a0c8e08efda7d7182ce" ns3:_="">
     <xsd:import namespace="01681069-b407-46d5-8658-b0fc4a44176e"/>
@@ -7061,25 +6557,6 @@
 </ct:contentTypeSchema>
 </file>
 
-<file path=customXml/item3.xml><?xml version="1.0" encoding="utf-8"?>
-<b:Sources xmlns:b="http://schemas.openxmlformats.org/officeDocument/2006/bibliography" xmlns="http://schemas.openxmlformats.org/officeDocument/2006/bibliography" SelectedStyle="\APASixthEditionOfficeOnline.xsl" StyleName="APA" Version="6"/>
-</file>
-
-<file path=customXml/item4.xml><?xml version="1.0" encoding="utf-8"?>
-<p:properties xmlns:p="http://schemas.microsoft.com/office/2006/metadata/properties" xmlns:xsi="http://www.w3.org/2001/XMLSchema-instance" xmlns:pc="http://schemas.microsoft.com/office/infopath/2007/PartnerControls">
-  <documentManagement/>
-</p:properties>
-</file>
-
-<file path=customXml/item5.xml><?xml version="1.0" encoding="utf-8"?>
-<?mso-contentType ?>
-<FormTemplates xmlns="http://schemas.microsoft.com/sharepoint/v3/contenttype/forms">
-  <Display>DocumentLibraryForm</Display>
-  <Edit>DocumentLibraryForm</Edit>
-  <New>DocumentLibraryForm</New>
-</FormTemplates>
-</file>
-
 <file path=customXml/itemProps1.xml><?xml version="1.0" encoding="utf-8"?>
 <ds:datastoreItem xmlns:ds="http://schemas.openxmlformats.org/officeDocument/2006/customXml" ds:itemID="{55AF091B-3C7A-41E3-B477-F2FDAA23CFDA}">
   <ds:schemaRefs>
@@ -7089,6 +6566,31 @@
 </file>
 
 <file path=customXml/itemProps2.xml><?xml version="1.0" encoding="utf-8"?>
+<ds:datastoreItem xmlns:ds="http://schemas.openxmlformats.org/officeDocument/2006/customXml" ds:itemID="{B0EB1336-A41F-4629-B089-0661BAD0F2B4}">
+  <ds:schemaRefs>
+    <ds:schemaRef ds:uri="http://schemas.microsoft.com/sharepoint/v3/contenttype/forms"/>
+  </ds:schemaRefs>
+</ds:datastoreItem>
+</file>
+
+<file path=customXml/itemProps3.xml><?xml version="1.0" encoding="utf-8"?>
+<ds:datastoreItem xmlns:ds="http://schemas.openxmlformats.org/officeDocument/2006/customXml" ds:itemID="{F7D55157-D5EA-4A46-8330-E9D00CB95851}">
+  <ds:schemaRefs>
+    <ds:schemaRef ds:uri="http://schemas.microsoft.com/office/2006/metadata/properties"/>
+    <ds:schemaRef ds:uri="http://schemas.microsoft.com/office/infopath/2007/PartnerControls"/>
+  </ds:schemaRefs>
+</ds:datastoreItem>
+</file>
+
+<file path=customXml/itemProps4.xml><?xml version="1.0" encoding="utf-8"?>
+<ds:datastoreItem xmlns:ds="http://schemas.openxmlformats.org/officeDocument/2006/customXml" ds:itemID="{2225FE7F-5FA6-4EF2-9E31-4258C6D03D4C}">
+  <ds:schemaRefs>
+    <ds:schemaRef ds:uri="http://schemas.openxmlformats.org/officeDocument/2006/bibliography"/>
+  </ds:schemaRefs>
+</ds:datastoreItem>
+</file>
+
+<file path=customXml/itemProps5.xml><?xml version="1.0" encoding="utf-8"?>
 <ds:datastoreItem xmlns:ds="http://schemas.openxmlformats.org/officeDocument/2006/customXml" ds:itemID="{33316943-6A27-476C-9C4B-82C90C0C25D8}">
   <ds:schemaRefs>
     <ds:schemaRef ds:uri="http://schemas.microsoft.com/office/2006/metadata/contentType"/>
@@ -7104,29 +6606,4 @@
     <ds:schemaRef ds:uri="http://schemas.microsoft.com/internal/obd"/>
   </ds:schemaRefs>
 </ds:datastoreItem>
-</file>
-
-<file path=customXml/itemProps3.xml><?xml version="1.0" encoding="utf-8"?>
-<ds:datastoreItem xmlns:ds="http://schemas.openxmlformats.org/officeDocument/2006/customXml" ds:itemID="{2225FE7F-5FA6-4EF2-9E31-4258C6D03D4C}">
-  <ds:schemaRefs>
-    <ds:schemaRef ds:uri="http://schemas.openxmlformats.org/officeDocument/2006/bibliography"/>
-  </ds:schemaRefs>
-</ds:datastoreItem>
-</file>
-
-<file path=customXml/itemProps4.xml><?xml version="1.0" encoding="utf-8"?>
-<ds:datastoreItem xmlns:ds="http://schemas.openxmlformats.org/officeDocument/2006/customXml" ds:itemID="{F7D55157-D5EA-4A46-8330-E9D00CB95851}">
-  <ds:schemaRefs>
-    <ds:schemaRef ds:uri="http://schemas.microsoft.com/office/2006/metadata/properties"/>
-    <ds:schemaRef ds:uri="http://schemas.microsoft.com/office/infopath/2007/PartnerControls"/>
-  </ds:schemaRefs>
-</ds:datastoreItem>
-</file>
-
-<file path=customXml/itemProps5.xml><?xml version="1.0" encoding="utf-8"?>
-<ds:datastoreItem xmlns:ds="http://schemas.openxmlformats.org/officeDocument/2006/customXml" ds:itemID="{B0EB1336-A41F-4629-B089-0661BAD0F2B4}">
-  <ds:schemaRefs>
-    <ds:schemaRef ds:uri="http://schemas.microsoft.com/sharepoint/v3/contenttype/forms"/>
-  </ds:schemaRefs>
-</ds:datastoreItem>
 </file>
</xml_diff>